<commit_message>
Added: part b reproducibility, d additional activities
</commit_message>
<xml_diff>
--- a/ReflectionForm-Canon-documentation.docx
+++ b/ReflectionForm-Canon-documentation.docx
@@ -9907,82 +9907,56 @@
       </w:r>
     </w:p>
     <w:p/>
-    <w:p/>
-    <w:p/>
     <w:p>
-      <w:pPr>
-        <w:pStyle w:val="ListParagraph"/>
-        <w:numPr>
-          <w:ilvl w:val="0"/>
-          <w:numId w:val="7"/>
-        </w:numPr>
-        <w:rPr>
-          <w:b/>
-          <w:bCs/>
-          <w:u w:val="single"/>
-        </w:rPr>
-      </w:pPr>
-      <w:r>
-        <w:rPr>
-          <w:b/>
-          <w:bCs/>
-          <w:u w:val="single"/>
-        </w:rPr>
-        <w:t xml:space="preserve">How may your canonicalization support the overarching goals of data curation (revisit objectives and activities of Week 1)? </w:t>
+      <w:r>
+        <w:t xml:space="preserve">The detailed steps in section a showed that not only did we do ordinary canonicalization, we also made decision on how some attributes transform. To quickly summarize, they are: uniformizing representation of </w:t>
+      </w:r>
+      <w:proofErr w:type="spellStart"/>
+      <w:r>
+        <w:t>submissionType</w:t>
+      </w:r>
+      <w:proofErr w:type="spellEnd"/>
+      <w:r>
+        <w:t xml:space="preserve">, singleton resolver for Boolean (yes/no) element, and setting default value for missing datum in the new system such as </w:t>
+      </w:r>
+      <w:proofErr w:type="spellStart"/>
+      <w:r>
+        <w:t>submissionType</w:t>
+      </w:r>
+      <w:proofErr w:type="spellEnd"/>
+      <w:r>
+        <w:t xml:space="preserve"> and </w:t>
+      </w:r>
+      <w:proofErr w:type="spellStart"/>
+      <w:proofErr w:type="gramStart"/>
+      <w:r>
+        <w:t>response.timely</w:t>
+      </w:r>
+      <w:proofErr w:type="spellEnd"/>
+      <w:proofErr w:type="gramEnd"/>
+      <w:r>
+        <w:t>. These data-oriented decisions definitely impact reproducibility of a small percentage of the overall dataset. At a quick glance, about less than 10% of complaints are subject to different presentation due to these fields. If we’d reproduce these customers from the old and new system</w:t>
+      </w:r>
+      <w:r>
+        <w:t>s</w:t>
+      </w:r>
+      <w:r>
+        <w:t>, the 2 results would not be exact equal.</w:t>
+      </w:r>
+      <w:r>
+        <w:t xml:space="preserve"> </w:t>
       </w:r>
     </w:p>
     <w:p/>
     <w:p>
       <w:r>
-        <w:t>Collection</w:t>
-      </w:r>
-      <w:r>
-        <w:t>/ Organization</w:t>
-      </w:r>
-      <w:r>
-        <w:t>:</w:t>
-      </w:r>
-      <w:r>
-        <w:t xml:space="preserve"> With our canonicalization script, new data comes in with new formats is now easily translated to its legal form. This helps support efficient collection and acquisition of data while maintain the appropriate data model and standard.</w:t>
-      </w:r>
-    </w:p>
-    <w:p/>
-    <w:p>
-      <w:r>
-        <w:t>Preservation</w:t>
-      </w:r>
-      <w:r>
-        <w:t>/Discovery</w:t>
-      </w:r>
-      <w:r>
-        <w:t xml:space="preserve">: As showed in this particular problem, an old system’s product is now processed and work well together with new system through the canonicalization process reached the goal </w:t>
-      </w:r>
-      <w:r>
-        <w:t>of data curation to ensure data is understandable and will be usable in the future.</w:t>
-      </w:r>
-    </w:p>
-    <w:p/>
-    <w:p>
-      <w:r>
-        <w:lastRenderedPageBreak/>
-        <w:t>Identification</w:t>
-      </w:r>
-      <w:r>
-        <w:t>/</w:t>
-      </w:r>
-      <w:proofErr w:type="spellStart"/>
-      <w:r>
-        <w:t>WorkFlow</w:t>
-      </w:r>
-      <w:proofErr w:type="spellEnd"/>
-      <w:r>
-        <w:t>/Modification/Reformatting</w:t>
-      </w:r>
-      <w:r>
-        <w:t>:</w:t>
-      </w:r>
-      <w:r>
-        <w:t xml:space="preserve"> the canonicalization script created a standard workflow making sure the data are identical, authentical and validated.</w:t>
+        <w:t>To clarify, while the different schemas (old and new) affect reproducibility, the canonicalization step is consistent. Utterly, it always produces an unchanged view for either old or new inputs</w:t>
+      </w:r>
+      <w:r>
+        <w:t xml:space="preserve"> with respect to the same complaint</w:t>
+      </w:r>
+      <w:r>
+        <w:t>.</w:t>
       </w:r>
     </w:p>
     <w:p/>
@@ -9996,6 +9970,82 @@
         <w:rPr>
           <w:b/>
           <w:bCs/>
+          <w:u w:val="single"/>
+        </w:rPr>
+      </w:pPr>
+      <w:r>
+        <w:rPr>
+          <w:b/>
+          <w:bCs/>
+          <w:u w:val="single"/>
+        </w:rPr>
+        <w:t xml:space="preserve">How may your canonicalization support the overarching goals of data curation (revisit objectives and activities of Week 1)? </w:t>
+      </w:r>
+    </w:p>
+    <w:p/>
+    <w:p>
+      <w:r>
+        <w:t>Collection</w:t>
+      </w:r>
+      <w:r>
+        <w:t>/ Organization</w:t>
+      </w:r>
+      <w:r>
+        <w:t>:</w:t>
+      </w:r>
+      <w:r>
+        <w:t xml:space="preserve"> With our canonicalization script, new data comes in with new formats is now easily translated to its legal form. This helps support efficient collection and acquisition of data while maintain the appropriate data model and standard.</w:t>
+      </w:r>
+    </w:p>
+    <w:p/>
+    <w:p>
+      <w:r>
+        <w:t>Preservation</w:t>
+      </w:r>
+      <w:r>
+        <w:t>/Discovery</w:t>
+      </w:r>
+      <w:r>
+        <w:t xml:space="preserve">: As showed in this particular problem, an old system’s product is now processed and work well together with new system through the canonicalization process reached the goal </w:t>
+      </w:r>
+      <w:r>
+        <w:t>of data curation to ensure data is understandable and will be usable in the future.</w:t>
+      </w:r>
+    </w:p>
+    <w:p/>
+    <w:p>
+      <w:r>
+        <w:t>Identification</w:t>
+      </w:r>
+      <w:r>
+        <w:t>/</w:t>
+      </w:r>
+      <w:proofErr w:type="spellStart"/>
+      <w:r>
+        <w:t>WorkFlow</w:t>
+      </w:r>
+      <w:proofErr w:type="spellEnd"/>
+      <w:r>
+        <w:t>/Modification/Reformatting</w:t>
+      </w:r>
+      <w:r>
+        <w:t>:</w:t>
+      </w:r>
+      <w:r>
+        <w:t xml:space="preserve"> the canonicalization script created a standard workflow making sure the data are identical, authentical and validated.</w:t>
+      </w:r>
+    </w:p>
+    <w:p/>
+    <w:p>
+      <w:pPr>
+        <w:pStyle w:val="ListParagraph"/>
+        <w:numPr>
+          <w:ilvl w:val="0"/>
+          <w:numId w:val="7"/>
+        </w:numPr>
+        <w:rPr>
+          <w:b/>
+          <w:bCs/>
         </w:rPr>
       </w:pPr>
       <w:r>
@@ -10041,17 +10091,113 @@
     </w:p>
     <w:p>
       <w:r>
-        <w:t xml:space="preserve">Security: Since data might include some user information -&gt; </w:t>
+        <w:t xml:space="preserve">In our memo to the new director, we discussed in-depth the adoption of data preservation, workflow and organization. There’re multitude of other curatorial best practices we can do in order to enhance the dataset. </w:t>
       </w:r>
     </w:p>
+    <w:p/>
     <w:p>
       <w:r>
-        <w:t>Compliance: Ensure for auditing</w:t>
+        <w:t>Reproducibility is an important one to take part in. Via our data cleansing process, we’ve discovered non-equal presentation of some attributes between the old and new system</w:t>
+      </w:r>
+      <w:r>
+        <w:t>s</w:t>
+      </w:r>
+      <w:r>
+        <w:t xml:space="preserve">. We can implement a service to reproduce the same complaint in different formats, as well as </w:t>
+      </w:r>
+      <w:r>
+        <w:t>document</w:t>
+      </w:r>
+      <w:r>
+        <w:t xml:space="preserve"> the types of difference. This helps ensure the validity of our data even when they are yielded from different systems.</w:t>
       </w:r>
     </w:p>
+    <w:p/>
     <w:p>
       <w:r>
-        <w:t xml:space="preserve">Provenance: </w:t>
+        <w:t>Reformatting is a nice add-on to reproducibility. Specifically, in the reproduction service, we can have a feature convert</w:t>
+      </w:r>
+      <w:r>
+        <w:t>ing</w:t>
+      </w:r>
+      <w:r>
+        <w:t xml:space="preserve"> a complaint line item from old schema to new one. This feature not only ensures data should agree to the new standard, </w:t>
+      </w:r>
+      <w:r>
+        <w:t xml:space="preserve">but </w:t>
+      </w:r>
+      <w:r>
+        <w:t xml:space="preserve">also helps recognize new type of inconsistency should </w:t>
+      </w:r>
+      <w:r>
+        <w:t>they arise</w:t>
+      </w:r>
+      <w:r>
+        <w:t>.</w:t>
+      </w:r>
+    </w:p>
+    <w:p/>
+    <w:p>
+      <w:r>
+        <w:t>We can improve discoverability</w:t>
+      </w:r>
+      <w:r>
+        <w:t xml:space="preserve"> or shareability</w:t>
+      </w:r>
+      <w:r>
+        <w:t xml:space="preserve"> by allowing stakeholders to </w:t>
+      </w:r>
+      <w:r>
+        <w:t>search for</w:t>
+      </w:r>
+      <w:r>
+        <w:t xml:space="preserve"> complaints in both new and legacy databases. Sometimes, it’s benefi</w:t>
+      </w:r>
+      <w:r>
+        <w:t>cial</w:t>
+      </w:r>
+      <w:r>
+        <w:t xml:space="preserve"> to know how the old data were persisted and what attributes of them were reformatted.</w:t>
+      </w:r>
+    </w:p>
+    <w:p/>
+    <w:p>
+      <w:r>
+        <w:t>We might as well add an Identi</w:t>
+      </w:r>
+      <w:r>
+        <w:t>fication layer on top of all complaints. This master identifier mechanism should successfully map a customer complaint to its various versions</w:t>
+      </w:r>
+      <w:r>
+        <w:t xml:space="preserve"> or formats</w:t>
+      </w:r>
+      <w:r>
+        <w:t>. As the organization is big, different subsystems may require different versions to work with. Having a master identifier warehouse allow these subsystems to effectively overlap with each other.</w:t>
+      </w:r>
+    </w:p>
+    <w:p/>
+    <w:p>
+      <w:r>
+        <w:t xml:space="preserve">There’re many other applicable activities: Upgrading to better storage for the growing data and versions; Advanced integration to allow constructing conceptual customer complaints from several persistent parts; Communication to allow tagging and improve self-explanatory </w:t>
+      </w:r>
+      <w:r>
+        <w:lastRenderedPageBreak/>
+        <w:t xml:space="preserve">metadata; Modification pipeline to enable editing </w:t>
+      </w:r>
+      <w:r>
+        <w:t xml:space="preserve">a complaint version; Compliance to help track PI and PII user data; </w:t>
+      </w:r>
+      <w:r>
+        <w:t xml:space="preserve">and </w:t>
+      </w:r>
+      <w:r>
+        <w:t xml:space="preserve">Security to employ </w:t>
+      </w:r>
+      <w:r>
+        <w:t>hierarchical-</w:t>
+      </w:r>
+      <w:r>
+        <w:t>level access with regard to different attributes of customer complaints.</w:t>
       </w:r>
     </w:p>
     <w:p>

</xml_diff>